<commit_message>
EBEGU-313 /EBEGU-315  Verfügungs PDF-erstellen
</commit_message>
<xml_diff>
--- a/ebegu-server/src/main/resources/vorlagen/Verfuegungsmuster.DOCX
+++ b/ebegu-server/src/main/resources/vorlagen/Verfuegungsmuster.DOCX
@@ -60,19 +60,11 @@
                 <w:szCs w:val="18"/>
               </w:rPr>
             </w:pPr>
-            <w:proofErr w:type="spellStart"/>
             <w:r>
               <w:rPr>
                 <w:szCs w:val="18"/>
               </w:rPr>
-              <w:t>Effingerstrasse</w:t>
-            </w:r>
-            <w:proofErr w:type="spellEnd"/>
-            <w:r>
-              <w:rPr>
-                <w:szCs w:val="18"/>
-              </w:rPr>
-              <w:t xml:space="preserve"> 21</w:t>
+              <w:t>Effingerstrasse 21</w:t>
             </w:r>
           </w:p>
           <w:p>
@@ -3276,14 +3268,6 @@
         </w:rPr>
         <w:t>Betreuungsgutscheine</w:t>
       </w:r>
-      <w:r>
-        <w:rPr>
-          <w:rFonts w:cs="Arial"/>
-          <w:sz w:val="18"/>
-          <w:szCs w:val="18"/>
-        </w:rPr>
-        <w:t xml:space="preserve"> </w:t>
-      </w:r>
     </w:p>
     <w:p>
       <w:pPr>
@@ -3298,113 +3282,149 @@
         </w:rPr>
       </w:pPr>
     </w:p>
+    <w:tbl>
+      <w:tblPr>
+        <w:tblStyle w:val="Tabellenraster"/>
+        <w:tblW w:w="9056" w:type="dxa"/>
+        <w:tblLook w:val="04A0" w:firstRow="1" w:lastRow="0" w:firstColumn="1" w:lastColumn="0" w:noHBand="0" w:noVBand="1"/>
+      </w:tblPr>
+      <w:tblGrid>
+        <w:gridCol w:w="9056"/>
+      </w:tblGrid>
+      <w:tr>
+        <w:trPr>
+          <w:trHeight w:val="2612"/>
+        </w:trPr>
+        <w:tc>
+          <w:tcPr>
+            <w:tcW w:w="9056" w:type="dxa"/>
+          </w:tcPr>
+          <w:p>
+            <w:pPr>
+              <w:pStyle w:val="Text"/>
+              <w:tabs>
+                <w:tab w:val="left" w:pos="4253"/>
+              </w:tabs>
+              <w:rPr>
+                <w:b/>
+              </w:rPr>
+            </w:pPr>
+            <w:r>
+              <w:rPr>
+                <w:b/>
+              </w:rPr>
+              <w:t>Rechtsmittelbelehrung:</w:t>
+            </w:r>
+            <w:r>
+              <w:rPr>
+                <w:b/>
+              </w:rPr>
+              <w:br/>
+            </w:r>
+            <w:r>
+              <w:t xml:space="preserve">Gegen diese Verfügung </w:t>
+            </w:r>
+            <w:r>
+              <w:t xml:space="preserve">(den Gutschein) </w:t>
+            </w:r>
+            <w:r>
+              <w:t>kann innert 30 Tagen Beschwerde erhoben we</w:t>
+            </w:r>
+            <w:r>
+              <w:t>r</w:t>
+            </w:r>
+            <w:r>
+              <w:t>den. Die Beschwerdefrist kann nicht verlängert werden. Die Beschwerde ist im Do</w:t>
+            </w:r>
+            <w:r>
+              <w:t>p</w:t>
+            </w:r>
+            <w:r>
+              <w:t>pel de</w:t>
+            </w:r>
+            <w:r>
+              <w:t>r</w:t>
+            </w:r>
+            <w:r>
+              <w:t xml:space="preserve"> </w:t>
+            </w:r>
+            <w:r>
+              <w:t>Direktion für Bildung, Soziales und Sport, Generalsekretariat, Predigergasse 5, Postfach 275</w:t>
+            </w:r>
+            <w:r>
+              <w:t xml:space="preserve">, </w:t>
+            </w:r>
+            <w:r>
+              <w:t>3000 Bern 7</w:t>
+            </w:r>
+            <w:r>
+              <w:t>, zuzustellen. Sie muss (a) angeben, welche Entscheidung anstelle der angefochtenen Verfügung beantragt wird; (b) aus welchen Gründen diese andere Entsche</w:t>
+            </w:r>
+            <w:r>
+              <w:t>i</w:t>
+            </w:r>
+            <w:r>
+              <w:t>dung verlangt wird, (c) die Unterschrift der beschwerdeführenden Partei oder der sie vertr</w:t>
+            </w:r>
+            <w:r>
+              <w:t>e</w:t>
+            </w:r>
+            <w:r>
+              <w:t>tenden Person enthalten. Der Beschwerdeschrift beizulegen sind die Beweismittel, soweit</w:t>
+            </w:r>
+            <w:r>
+              <w:t xml:space="preserve"> </w:t>
+            </w:r>
+            <w:r>
+              <w:t>sie greifbar sind, und die angefochtene Verfügung.</w:t>
+            </w:r>
+          </w:p>
+        </w:tc>
+      </w:tr>
+    </w:tbl>
     <w:p>
       <w:pPr>
         <w:pStyle w:val="Text"/>
-        <w:pBdr>
-          <w:top w:val="single" w:sz="4" w:space="1" w:color="auto"/>
-          <w:left w:val="single" w:sz="4" w:space="4" w:color="auto"/>
-          <w:bottom w:val="single" w:sz="4" w:space="0" w:color="auto"/>
-          <w:right w:val="single" w:sz="4" w:space="4" w:color="auto"/>
-        </w:pBdr>
-        <w:tabs>
-          <w:tab w:val="left" w:pos="4253"/>
-        </w:tabs>
-        <w:rPr>
-          <w:rFonts w:cs="Arial"/>
-          <w:sz w:val="18"/>
-          <w:szCs w:val="18"/>
-        </w:rPr>
-      </w:pPr>
-      <w:r>
         <w:rPr>
           <w:b/>
         </w:rPr>
-        <w:t>Rechtsmittelbelehrung:</w:t>
-      </w:r>
-      <w:r>
-        <w:rPr>
-          <w:b/>
-        </w:rPr>
-        <w:br/>
-      </w:r>
-      <w:r>
-        <w:t xml:space="preserve">Gegen diese Verfügung </w:t>
-      </w:r>
-      <w:r>
-        <w:t xml:space="preserve">(den Gutschein) </w:t>
-      </w:r>
-      <w:r>
-        <w:t>kann innert 30 Tagen Beschwerde erhoben werden. Die Beschwerdefrist kann nicht verlängert werden. Die Beschwerde ist im Do</w:t>
-      </w:r>
-      <w:r>
-        <w:t>p</w:t>
-      </w:r>
-      <w:r>
-        <w:t>pel de</w:t>
-      </w:r>
-      <w:r>
-        <w:t>r</w:t>
-      </w:r>
-      <w:r>
-        <w:t xml:space="preserve"> </w:t>
-      </w:r>
-      <w:r>
-        <w:t>Direktion für Bildung, Soziales und Sport, Generalsekretariat, Predigergasse 5, Postfach 275</w:t>
-      </w:r>
-      <w:r>
-        <w:t xml:space="preserve">, </w:t>
-      </w:r>
-      <w:r>
-        <w:t>3000 Bern 7</w:t>
-      </w:r>
-      <w:r>
-        <w:t xml:space="preserve">, zuzustellen. Sie muss (a) angeben, welche Entscheidung anstelle der angefochtenen Verfügung beantragt wird; (b) aus welchen Gründen diese andere Entscheidung verlangt wird, (c) die Unterschrift der </w:t>
-      </w:r>
-      <w:proofErr w:type="spellStart"/>
-      <w:r>
-        <w:t>beschwerdeführenden</w:t>
-      </w:r>
-      <w:proofErr w:type="spellEnd"/>
-      <w:r>
-        <w:t xml:space="preserve"> Partei oder der sie vertretenden Person enthalten. Der Beschwerdeschrift beizulegen sind die Beweismittel, soweit sie greifbar sind, und die angefochtene Verfügung</w:t>
-      </w:r>
-      <w:r>
-        <w:br/>
-      </w:r>
+      </w:pPr>
     </w:p>
     <w:p>
       <w:pPr>
         <w:pStyle w:val="Text"/>
-        <w:tabs>
-          <w:tab w:val="left" w:pos="4253"/>
-        </w:tabs>
         <w:rPr>
           <w:sz w:val="18"/>
           <w:szCs w:val="18"/>
           <w:lang w:val="de-DE"/>
         </w:rPr>
       </w:pPr>
-    </w:p>
-    <w:p>
-      <w:pPr>
-        <w:pStyle w:val="Text"/>
-        <w:rPr>
-          <w:sz w:val="18"/>
-          <w:szCs w:val="18"/>
-          <w:lang w:val="de-DE"/>
-        </w:rPr>
-      </w:pPr>
-      <w:r>
-        <w:rPr>
-          <w:sz w:val="18"/>
-          <w:szCs w:val="18"/>
-          <w:lang w:val="de-DE"/>
-        </w:rPr>
-        <w:t>Orientierungskopie an die Kindertagesstätte</w:t>
-      </w:r>
       <w:bookmarkStart w:id="8" w:name="_GoBack"/>
       <w:bookmarkEnd w:id="8"/>
+      <w:r>
+        <w:rPr>
+          <w:sz w:val="18"/>
+          <w:szCs w:val="18"/>
+          <w:lang w:val="de-DE"/>
+        </w:rPr>
+        <w:t>Orientierungskopie an die Kindertagesstä</w:t>
+      </w:r>
+      <w:r>
+        <w:rPr>
+          <w:sz w:val="18"/>
+          <w:szCs w:val="18"/>
+          <w:lang w:val="de-DE"/>
+        </w:rPr>
+        <w:t>t</w:t>
+      </w:r>
+      <w:r>
+        <w:rPr>
+          <w:sz w:val="18"/>
+          <w:szCs w:val="18"/>
+          <w:lang w:val="de-DE"/>
+        </w:rPr>
+        <w:t>te</w:t>
+      </w:r>
     </w:p>
     <w:sectPr>
       <w:headerReference w:type="default" r:id="rId11"/>
@@ -6834,7 +6854,7 @@
 </file>
 
 <file path=customXml/itemProps1.xml><?xml version="1.0" encoding="utf-8"?>
-<ds:datastoreItem xmlns:ds="http://schemas.openxmlformats.org/officeDocument/2006/customXml" ds:itemID="{40A365A6-C9D4-4332-B561-1D3FEA5D238C}">
+<ds:datastoreItem xmlns:ds="http://schemas.openxmlformats.org/officeDocument/2006/customXml" ds:itemID="{CFD7CA46-74A0-41AA-9B71-A1C6623A98A3}">
   <ds:schemaRefs>
     <ds:schemaRef ds:uri="http://schemas.openxmlformats.org/officeDocument/2006/bibliography"/>
   </ds:schemaRefs>

</xml_diff>